<commit_message>
Uploaded 4 robustness diagrams
</commit_message>
<xml_diff>
--- a/Robustness-diagram-v0.1.docx
+++ b/Robustness-diagram-v0.1.docx
@@ -1,6 +1,6 @@
 
 <file path=word/document.xml><?xml version="1.0" encoding="utf-8"?>
-<w:document xmlns:wpc="http://schemas.microsoft.com/office/word/2010/wordprocessingCanvas" xmlns:cx="http://schemas.microsoft.com/office/drawing/2014/chartex" xmlns:cx1="http://schemas.microsoft.com/office/drawing/2015/9/8/chartex" xmlns:cx2="http://schemas.microsoft.com/office/drawing/2015/10/21/chartex" xmlns:cx3="http://schemas.microsoft.com/office/drawing/2016/5/9/chartex" xmlns:cx4="http://schemas.microsoft.com/office/drawing/2016/5/10/chartex" xmlns:cx5="http://schemas.microsoft.com/office/drawing/2016/5/11/chartex" xmlns:cx6="http://schemas.microsoft.com/office/drawing/2016/5/12/chartex" xmlns:cx7="http://schemas.microsoft.com/office/drawing/2016/5/13/chartex" xmlns:cx8="http://schemas.microsoft.com/office/drawing/2016/5/14/chartex" xmlns:mc="http://schemas.openxmlformats.org/markup-compatibility/2006" xmlns:aink="http://schemas.microsoft.com/office/drawing/2016/ink" xmlns:am3d="http://schemas.microsoft.com/office/drawing/2017/model3d" xmlns:o="urn:schemas-microsoft-com:office:office" xmlns:oel="http://schemas.microsoft.com/office/2019/extlst" xmlns:r="http://schemas.openxmlformats.org/officeDocument/2006/relationships" xmlns:m="http://schemas.openxmlformats.org/officeDocument/2006/math" xmlns:v="urn:schemas-microsoft-com:vml" xmlns:wp14="http://schemas.microsoft.com/office/word/2010/wordprocessingDrawing" xmlns:wp="http://schemas.openxmlformats.org/drawingml/2006/wordprocessingDrawing" xmlns:w10="urn:schemas-microsoft-com:office:word" xmlns:w="http://schemas.openxmlformats.org/wordprocessingml/2006/main" xmlns:w14="http://schemas.microsoft.com/office/word/2010/wordml" xmlns:w15="http://schemas.microsoft.com/office/word/2012/wordml" xmlns:w16cex="http://schemas.microsoft.com/office/word/2018/wordml/cex" xmlns:w16cid="http://schemas.microsoft.com/office/word/2016/wordml/cid" xmlns:w16="http://schemas.microsoft.com/office/word/2018/wordml" xmlns:w16du="http://schemas.microsoft.com/office/word/2023/wordml/word16du" xmlns:w16sdtdh="http://schemas.microsoft.com/office/word/2020/wordml/sdtdatahash" xmlns:w16sdtfl="http://schemas.microsoft.com/office/word/2024/wordml/sdtformatlock" xmlns:w16se="http://schemas.microsoft.com/office/word/2015/wordml/symex" xmlns:wpg="http://schemas.microsoft.com/office/word/2010/wordprocessingGroup" xmlns:wpi="http://schemas.microsoft.com/office/word/2010/wordprocessingInk" xmlns:wne="http://schemas.microsoft.com/office/word/2006/wordml" xmlns:wps="http://schemas.microsoft.com/office/word/2010/wordprocessingShape" mc:Ignorable="w14 w15 w16se w16cid w16 w16cex w16sdtdh w16sdtfl w16du wp14">
+<w:document xmlns:wpc="http://schemas.microsoft.com/office/word/2010/wordprocessingCanvas" xmlns:cx="http://schemas.microsoft.com/office/drawing/2014/chartex" xmlns:mc="http://schemas.openxmlformats.org/markup-compatibility/2006" xmlns:o="urn:schemas-microsoft-com:office:office" xmlns:r="http://schemas.openxmlformats.org/officeDocument/2006/relationships" xmlns:m="http://schemas.openxmlformats.org/officeDocument/2006/math" xmlns:v="urn:schemas-microsoft-com:vml" xmlns:wp14="http://schemas.microsoft.com/office/word/2010/wordprocessingDrawing" xmlns:wp="http://schemas.openxmlformats.org/drawingml/2006/wordprocessingDrawing" xmlns:w10="urn:schemas-microsoft-com:office:word" xmlns:w="http://schemas.openxmlformats.org/wordprocessingml/2006/main" xmlns:w14="http://schemas.microsoft.com/office/word/2010/wordml" xmlns:w15="http://schemas.microsoft.com/office/word/2012/wordml" xmlns:w16se="http://schemas.microsoft.com/office/word/2015/wordml/symex" xmlns:wpg="http://schemas.microsoft.com/office/word/2010/wordprocessingGroup" xmlns:wpi="http://schemas.microsoft.com/office/word/2010/wordprocessingInk" xmlns:wne="http://schemas.microsoft.com/office/word/2006/wordml" xmlns:wps="http://schemas.microsoft.com/office/word/2010/wordprocessingShape" mc:Ignorable="w14 w15 w16se wp14">
   <w:body>
     <w:p>
       <w:pPr>
@@ -339,7 +339,6 @@
           <w:sz w:val="36"/>
           <w:szCs w:val="36"/>
         </w:rPr>
-        <w:lastRenderedPageBreak/>
         <w:t>Παραδοτέο</w:t>
       </w:r>
       <w:r>
@@ -386,7 +385,7 @@
     </w:p>
     <w:p>
       <w:pPr>
-        <w:pStyle w:val="ListParagraph"/>
+        <w:pStyle w:val="a6"/>
         <w:numPr>
           <w:ilvl w:val="0"/>
           <w:numId w:val="1"/>
@@ -460,7 +459,7 @@
     </w:p>
     <w:p>
       <w:pPr>
-        <w:pStyle w:val="ListParagraph"/>
+        <w:pStyle w:val="a6"/>
         <w:numPr>
           <w:ilvl w:val="0"/>
           <w:numId w:val="1"/>
@@ -533,7 +532,7 @@
     </w:p>
     <w:p>
       <w:pPr>
-        <w:pStyle w:val="ListParagraph"/>
+        <w:pStyle w:val="a6"/>
         <w:numPr>
           <w:ilvl w:val="0"/>
           <w:numId w:val="1"/>
@@ -769,6 +768,7 @@
       <w:r>
         <w:rPr>
           <w:noProof/>
+          <w:lang w:eastAsia="el-GR"/>
         </w:rPr>
         <w:lastRenderedPageBreak/>
         <w:drawing>
@@ -823,6 +823,7 @@
       <w:r>
         <w:rPr>
           <w:noProof/>
+          <w:lang w:eastAsia="el-GR"/>
         </w:rPr>
         <w:drawing>
           <wp:inline distT="0" distB="0" distL="0" distR="0" wp14:anchorId="183781DE" wp14:editId="5776DD10">
@@ -876,6 +877,7 @@
       <w:r>
         <w:rPr>
           <w:noProof/>
+          <w:lang w:eastAsia="el-GR"/>
         </w:rPr>
         <w:lastRenderedPageBreak/>
         <w:drawing>
@@ -930,6 +932,7 @@
       <w:r>
         <w:rPr>
           <w:noProof/>
+          <w:lang w:eastAsia="el-GR"/>
         </w:rPr>
         <w:drawing>
           <wp:inline distT="0" distB="0" distL="0" distR="0" wp14:anchorId="5F887FC8" wp14:editId="3A285691">
@@ -983,6 +986,7 @@
       <w:r>
         <w:rPr>
           <w:noProof/>
+          <w:lang w:eastAsia="el-GR"/>
         </w:rPr>
         <w:lastRenderedPageBreak/>
         <w:drawing>
@@ -1037,6 +1041,7 @@
       <w:r>
         <w:rPr>
           <w:noProof/>
+          <w:lang w:eastAsia="el-GR"/>
         </w:rPr>
         <w:drawing>
           <wp:inline distT="0" distB="0" distL="0" distR="0" wp14:anchorId="3D242E8F" wp14:editId="01C071D7">
@@ -1090,6 +1095,7 @@
       <w:r>
         <w:rPr>
           <w:noProof/>
+          <w:lang w:eastAsia="el-GR"/>
         </w:rPr>
         <w:lastRenderedPageBreak/>
         <w:drawing>
@@ -1144,6 +1150,7 @@
       <w:r>
         <w:rPr>
           <w:noProof/>
+          <w:lang w:eastAsia="el-GR"/>
         </w:rPr>
         <w:drawing>
           <wp:inline distT="0" distB="0" distL="0" distR="0" wp14:anchorId="48BCA23B" wp14:editId="45E94A32">
@@ -1200,6 +1207,7 @@
           <w:noProof/>
           <w:sz w:val="40"/>
           <w:szCs w:val="40"/>
+          <w:lang w:eastAsia="el-GR"/>
         </w:rPr>
         <w:lastRenderedPageBreak/>
         <w:drawing>
@@ -1252,6 +1260,265 @@
         </w:drawing>
       </w:r>
     </w:p>
+    <w:p>
+      <w:pPr>
+        <w:rPr>
+          <w:lang w:val="en-US"/>
+        </w:rPr>
+      </w:pPr>
+      <w:r>
+        <w:rPr>
+          <w:noProof/>
+          <w:lang w:eastAsia="el-GR"/>
+          <w14:ligatures w14:val="standardContextual"/>
+        </w:rPr>
+        <w:drawing>
+          <wp:inline distT="0" distB="0" distL="0" distR="0" wp14:anchorId="229B0F92" wp14:editId="2F6FC2E5">
+            <wp:extent cx="5274310" cy="2964180"/>
+            <wp:effectExtent l="0" t="0" r="2540" b="7620"/>
+            <wp:docPr id="1" name="Εικόνα 1"/>
+            <wp:cNvGraphicFramePr>
+              <a:graphicFrameLocks xmlns:a="http://schemas.openxmlformats.org/drawingml/2006/main" noChangeAspect="1"/>
+            </wp:cNvGraphicFramePr>
+            <a:graphic xmlns:a="http://schemas.openxmlformats.org/drawingml/2006/main">
+              <a:graphicData uri="http://schemas.openxmlformats.org/drawingml/2006/picture">
+                <pic:pic xmlns:pic="http://schemas.openxmlformats.org/drawingml/2006/picture">
+                  <pic:nvPicPr>
+                    <pic:cNvPr id="1" name="image1.png"/>
+                    <pic:cNvPicPr/>
+                  </pic:nvPicPr>
+                  <pic:blipFill>
+                    <a:blip r:embed="rId15">
+                      <a:extLst>
+                        <a:ext uri="{28A0092B-C50C-407E-A947-70E740481C1C}">
+                          <a14:useLocalDpi xmlns:a14="http://schemas.microsoft.com/office/drawing/2010/main" val="0"/>
+                        </a:ext>
+                      </a:extLst>
+                    </a:blip>
+                    <a:stretch>
+                      <a:fillRect/>
+                    </a:stretch>
+                  </pic:blipFill>
+                  <pic:spPr>
+                    <a:xfrm>
+                      <a:off x="0" y="0"/>
+                      <a:ext cx="5274310" cy="2964180"/>
+                    </a:xfrm>
+                    <a:prstGeom prst="rect">
+                      <a:avLst/>
+                    </a:prstGeom>
+                  </pic:spPr>
+                </pic:pic>
+              </a:graphicData>
+            </a:graphic>
+          </wp:inline>
+        </w:drawing>
+      </w:r>
+    </w:p>
+    <w:p>
+      <w:pPr>
+        <w:rPr>
+          <w:lang w:val="en-US"/>
+        </w:rPr>
+      </w:pPr>
+    </w:p>
+    <w:p>
+      <w:pPr>
+        <w:rPr>
+          <w:lang w:val="en-US"/>
+        </w:rPr>
+      </w:pPr>
+    </w:p>
+    <w:p>
+      <w:pPr>
+        <w:rPr>
+          <w:lang w:val="en-US"/>
+        </w:rPr>
+      </w:pPr>
+    </w:p>
+    <w:p>
+      <w:pPr>
+        <w:rPr>
+          <w:lang w:val="en-US"/>
+        </w:rPr>
+      </w:pPr>
+    </w:p>
+    <w:p>
+      <w:pPr>
+        <w:rPr>
+          <w:lang w:val="en-US"/>
+        </w:rPr>
+      </w:pPr>
+    </w:p>
+    <w:p>
+      <w:pPr>
+        <w:rPr>
+          <w:lang w:val="en-US"/>
+        </w:rPr>
+      </w:pPr>
+      <w:r>
+        <w:rPr>
+          <w:noProof/>
+          <w:lang w:eastAsia="el-GR"/>
+          <w14:ligatures w14:val="standardContextual"/>
+        </w:rPr>
+        <w:lastRenderedPageBreak/>
+        <w:drawing>
+          <wp:inline distT="0" distB="0" distL="0" distR="0" wp14:anchorId="6643D082" wp14:editId="164C0041">
+            <wp:extent cx="5274310" cy="3666490"/>
+            <wp:effectExtent l="0" t="0" r="2540" b="0"/>
+            <wp:docPr id="2" name="Εικόνα 2"/>
+            <wp:cNvGraphicFramePr>
+              <a:graphicFrameLocks xmlns:a="http://schemas.openxmlformats.org/drawingml/2006/main" noChangeAspect="1"/>
+            </wp:cNvGraphicFramePr>
+            <a:graphic xmlns:a="http://schemas.openxmlformats.org/drawingml/2006/main">
+              <a:graphicData uri="http://schemas.openxmlformats.org/drawingml/2006/picture">
+                <pic:pic xmlns:pic="http://schemas.openxmlformats.org/drawingml/2006/picture">
+                  <pic:nvPicPr>
+                    <pic:cNvPr id="2" name="image2.png"/>
+                    <pic:cNvPicPr/>
+                  </pic:nvPicPr>
+                  <pic:blipFill>
+                    <a:blip r:embed="rId16">
+                      <a:extLst>
+                        <a:ext uri="{28A0092B-C50C-407E-A947-70E740481C1C}">
+                          <a14:useLocalDpi xmlns:a14="http://schemas.microsoft.com/office/drawing/2010/main" val="0"/>
+                        </a:ext>
+                      </a:extLst>
+                    </a:blip>
+                    <a:stretch>
+                      <a:fillRect/>
+                    </a:stretch>
+                  </pic:blipFill>
+                  <pic:spPr>
+                    <a:xfrm>
+                      <a:off x="0" y="0"/>
+                      <a:ext cx="5274310" cy="3666490"/>
+                    </a:xfrm>
+                    <a:prstGeom prst="rect">
+                      <a:avLst/>
+                    </a:prstGeom>
+                  </pic:spPr>
+                </pic:pic>
+              </a:graphicData>
+            </a:graphic>
+          </wp:inline>
+        </w:drawing>
+      </w:r>
+    </w:p>
+    <w:p>
+      <w:pPr>
+        <w:rPr>
+          <w:lang w:val="en-US"/>
+        </w:rPr>
+      </w:pPr>
+      <w:r>
+        <w:rPr>
+          <w:noProof/>
+          <w:lang w:eastAsia="el-GR"/>
+          <w14:ligatures w14:val="standardContextual"/>
+        </w:rPr>
+        <w:drawing>
+          <wp:inline distT="0" distB="0" distL="0" distR="0" wp14:anchorId="53F566B7" wp14:editId="79067611">
+            <wp:extent cx="5274310" cy="2036445"/>
+            <wp:effectExtent l="0" t="0" r="2540" b="1905"/>
+            <wp:docPr id="3" name="Εικόνα 3"/>
+            <wp:cNvGraphicFramePr>
+              <a:graphicFrameLocks xmlns:a="http://schemas.openxmlformats.org/drawingml/2006/main" noChangeAspect="1"/>
+            </wp:cNvGraphicFramePr>
+            <a:graphic xmlns:a="http://schemas.openxmlformats.org/drawingml/2006/main">
+              <a:graphicData uri="http://schemas.openxmlformats.org/drawingml/2006/picture">
+                <pic:pic xmlns:pic="http://schemas.openxmlformats.org/drawingml/2006/picture">
+                  <pic:nvPicPr>
+                    <pic:cNvPr id="3" name="image3.png"/>
+                    <pic:cNvPicPr/>
+                  </pic:nvPicPr>
+                  <pic:blipFill>
+                    <a:blip r:embed="rId17">
+                      <a:extLst>
+                        <a:ext uri="{28A0092B-C50C-407E-A947-70E740481C1C}">
+                          <a14:useLocalDpi xmlns:a14="http://schemas.microsoft.com/office/drawing/2010/main" val="0"/>
+                        </a:ext>
+                      </a:extLst>
+                    </a:blip>
+                    <a:stretch>
+                      <a:fillRect/>
+                    </a:stretch>
+                  </pic:blipFill>
+                  <pic:spPr>
+                    <a:xfrm>
+                      <a:off x="0" y="0"/>
+                      <a:ext cx="5274310" cy="2036445"/>
+                    </a:xfrm>
+                    <a:prstGeom prst="rect">
+                      <a:avLst/>
+                    </a:prstGeom>
+                  </pic:spPr>
+                </pic:pic>
+              </a:graphicData>
+            </a:graphic>
+          </wp:inline>
+        </w:drawing>
+      </w:r>
+    </w:p>
+    <w:p>
+      <w:pPr>
+        <w:rPr>
+          <w:lang w:val="en-US"/>
+        </w:rPr>
+      </w:pPr>
+      <w:bookmarkStart w:id="0" w:name="_GoBack"/>
+      <w:r>
+        <w:rPr>
+          <w:noProof/>
+          <w:lang w:eastAsia="el-GR"/>
+          <w14:ligatures w14:val="standardContextual"/>
+        </w:rPr>
+        <w:lastRenderedPageBreak/>
+        <w:drawing>
+          <wp:inline distT="0" distB="0" distL="0" distR="0" wp14:anchorId="0BDC58FA" wp14:editId="451D3EF0">
+            <wp:extent cx="5274310" cy="3002280"/>
+            <wp:effectExtent l="0" t="0" r="2540" b="7620"/>
+            <wp:docPr id="4" name="Εικόνα 4"/>
+            <wp:cNvGraphicFramePr>
+              <a:graphicFrameLocks xmlns:a="http://schemas.openxmlformats.org/drawingml/2006/main" noChangeAspect="1"/>
+            </wp:cNvGraphicFramePr>
+            <a:graphic xmlns:a="http://schemas.openxmlformats.org/drawingml/2006/main">
+              <a:graphicData uri="http://schemas.openxmlformats.org/drawingml/2006/picture">
+                <pic:pic xmlns:pic="http://schemas.openxmlformats.org/drawingml/2006/picture">
+                  <pic:nvPicPr>
+                    <pic:cNvPr id="4" name="image4.png"/>
+                    <pic:cNvPicPr/>
+                  </pic:nvPicPr>
+                  <pic:blipFill>
+                    <a:blip r:embed="rId18">
+                      <a:extLst>
+                        <a:ext uri="{28A0092B-C50C-407E-A947-70E740481C1C}">
+                          <a14:useLocalDpi xmlns:a14="http://schemas.microsoft.com/office/drawing/2010/main" val="0"/>
+                        </a:ext>
+                      </a:extLst>
+                    </a:blip>
+                    <a:stretch>
+                      <a:fillRect/>
+                    </a:stretch>
+                  </pic:blipFill>
+                  <pic:spPr>
+                    <a:xfrm>
+                      <a:off x="0" y="0"/>
+                      <a:ext cx="5274310" cy="3002280"/>
+                    </a:xfrm>
+                    <a:prstGeom prst="rect">
+                      <a:avLst/>
+                    </a:prstGeom>
+                  </pic:spPr>
+                </pic:pic>
+              </a:graphicData>
+            </a:graphic>
+          </wp:inline>
+        </w:drawing>
+      </w:r>
+      <w:bookmarkEnd w:id="0"/>
+    </w:p>
     <w:sectPr>
       <w:pgSz w:w="11906" w:h="16838"/>
       <w:pgMar w:top="1440" w:right="1800" w:bottom="1440" w:left="1800" w:header="720" w:footer="720" w:gutter="0"/>
@@ -1263,7 +1530,7 @@
 </file>
 
 <file path=word/numbering.xml><?xml version="1.0" encoding="utf-8"?>
-<w:numbering xmlns:wpc="http://schemas.microsoft.com/office/word/2010/wordprocessingCanvas" xmlns:cx="http://schemas.microsoft.com/office/drawing/2014/chartex" xmlns:cx1="http://schemas.microsoft.com/office/drawing/2015/9/8/chartex" xmlns:cx2="http://schemas.microsoft.com/office/drawing/2015/10/21/chartex" xmlns:cx3="http://schemas.microsoft.com/office/drawing/2016/5/9/chartex" xmlns:cx4="http://schemas.microsoft.com/office/drawing/2016/5/10/chartex" xmlns:cx5="http://schemas.microsoft.com/office/drawing/2016/5/11/chartex" xmlns:cx6="http://schemas.microsoft.com/office/drawing/2016/5/12/chartex" xmlns:cx7="http://schemas.microsoft.com/office/drawing/2016/5/13/chartex" xmlns:cx8="http://schemas.microsoft.com/office/drawing/2016/5/14/chartex" xmlns:mc="http://schemas.openxmlformats.org/markup-compatibility/2006" xmlns:aink="http://schemas.microsoft.com/office/drawing/2016/ink" xmlns:am3d="http://schemas.microsoft.com/office/drawing/2017/model3d" xmlns:o="urn:schemas-microsoft-com:office:office" xmlns:oel="http://schemas.microsoft.com/office/2019/extlst" xmlns:r="http://schemas.openxmlformats.org/officeDocument/2006/relationships" xmlns:m="http://schemas.openxmlformats.org/officeDocument/2006/math" xmlns:v="urn:schemas-microsoft-com:vml" xmlns:wp14="http://schemas.microsoft.com/office/word/2010/wordprocessingDrawing" xmlns:wp="http://schemas.openxmlformats.org/drawingml/2006/wordprocessingDrawing" xmlns:w10="urn:schemas-microsoft-com:office:word" xmlns:w="http://schemas.openxmlformats.org/wordprocessingml/2006/main" xmlns:w14="http://schemas.microsoft.com/office/word/2010/wordml" xmlns:w15="http://schemas.microsoft.com/office/word/2012/wordml" xmlns:w16cex="http://schemas.microsoft.com/office/word/2018/wordml/cex" xmlns:w16cid="http://schemas.microsoft.com/office/word/2016/wordml/cid" xmlns:w16="http://schemas.microsoft.com/office/word/2018/wordml" xmlns:w16du="http://schemas.microsoft.com/office/word/2023/wordml/word16du" xmlns:w16sdtdh="http://schemas.microsoft.com/office/word/2020/wordml/sdtdatahash" xmlns:w16sdtfl="http://schemas.microsoft.com/office/word/2024/wordml/sdtformatlock" xmlns:w16se="http://schemas.microsoft.com/office/word/2015/wordml/symex" xmlns:wpg="http://schemas.microsoft.com/office/word/2010/wordprocessingGroup" xmlns:wpi="http://schemas.microsoft.com/office/word/2010/wordprocessingInk" xmlns:wne="http://schemas.microsoft.com/office/word/2006/wordml" xmlns:wps="http://schemas.microsoft.com/office/word/2010/wordprocessingShape" mc:Ignorable="w14 w15 w16se w16cid w16 w16cex w16sdtdh w16sdtfl w16du wp14">
+<w:numbering xmlns:wpc="http://schemas.microsoft.com/office/word/2010/wordprocessingCanvas" xmlns:cx="http://schemas.microsoft.com/office/drawing/2014/chartex" xmlns:mc="http://schemas.openxmlformats.org/markup-compatibility/2006" xmlns:o="urn:schemas-microsoft-com:office:office" xmlns:r="http://schemas.openxmlformats.org/officeDocument/2006/relationships" xmlns:m="http://schemas.openxmlformats.org/officeDocument/2006/math" xmlns:v="urn:schemas-microsoft-com:vml" xmlns:wp14="http://schemas.microsoft.com/office/word/2010/wordprocessingDrawing" xmlns:wp="http://schemas.openxmlformats.org/drawingml/2006/wordprocessingDrawing" xmlns:w10="urn:schemas-microsoft-com:office:word" xmlns:w="http://schemas.openxmlformats.org/wordprocessingml/2006/main" xmlns:w14="http://schemas.microsoft.com/office/word/2010/wordml" xmlns:w15="http://schemas.microsoft.com/office/word/2012/wordml" xmlns:w16se="http://schemas.microsoft.com/office/word/2015/wordml/symex" xmlns:wpg="http://schemas.microsoft.com/office/word/2010/wordprocessingGroup" xmlns:wpi="http://schemas.microsoft.com/office/word/2010/wordprocessingInk" xmlns:wne="http://schemas.microsoft.com/office/word/2006/wordml" xmlns:wps="http://schemas.microsoft.com/office/word/2010/wordprocessingShape" mc:Ignorable="w14 w15 w16se wp14">
   <w:abstractNum w:abstractNumId="0" w15:restartNumberingAfterBreak="0">
     <w:nsid w:val="0A021867"/>
     <w:multiLevelType w:val="hybridMultilevel"/>
@@ -1377,14 +1644,14 @@
       </w:rPr>
     </w:lvl>
   </w:abstractNum>
-  <w:num w:numId="1" w16cid:durableId="1116096296">
+  <w:num w:numId="1">
     <w:abstractNumId w:val="0"/>
   </w:num>
 </w:numbering>
 </file>
 
 <file path=word/styles.xml><?xml version="1.0" encoding="utf-8"?>
-<w:styles xmlns:mc="http://schemas.openxmlformats.org/markup-compatibility/2006" xmlns:r="http://schemas.openxmlformats.org/officeDocument/2006/relationships" xmlns:w="http://schemas.openxmlformats.org/wordprocessingml/2006/main" xmlns:w14="http://schemas.microsoft.com/office/word/2010/wordml" xmlns:w15="http://schemas.microsoft.com/office/word/2012/wordml" xmlns:w16cex="http://schemas.microsoft.com/office/word/2018/wordml/cex" xmlns:w16cid="http://schemas.microsoft.com/office/word/2016/wordml/cid" xmlns:w16="http://schemas.microsoft.com/office/word/2018/wordml" xmlns:w16du="http://schemas.microsoft.com/office/word/2023/wordml/word16du" xmlns:w16sdtdh="http://schemas.microsoft.com/office/word/2020/wordml/sdtdatahash" xmlns:w16sdtfl="http://schemas.microsoft.com/office/word/2024/wordml/sdtformatlock" xmlns:w16se="http://schemas.microsoft.com/office/word/2015/wordml/symex" mc:Ignorable="w14 w15 w16se w16cid w16 w16cex w16sdtdh w16sdtfl w16du">
+<w:styles xmlns:mc="http://schemas.openxmlformats.org/markup-compatibility/2006" xmlns:r="http://schemas.openxmlformats.org/officeDocument/2006/relationships" xmlns:w="http://schemas.openxmlformats.org/wordprocessingml/2006/main" xmlns:w14="http://schemas.microsoft.com/office/word/2010/wordml" xmlns:w15="http://schemas.microsoft.com/office/word/2012/wordml" xmlns:w16se="http://schemas.microsoft.com/office/word/2015/wordml/symex" mc:Ignorable="w14 w15 w16se">
   <w:docDefaults>
     <w:rPrDefault>
       <w:rPr>
@@ -1402,7 +1669,7 @@
       </w:pPr>
     </w:pPrDefault>
   </w:docDefaults>
-  <w:latentStyles w:defLockedState="0" w:defUIPriority="99" w:defSemiHidden="0" w:defUnhideWhenUsed="0" w:defQFormat="0" w:count="376">
+  <w:latentStyles w:defLockedState="0" w:defUIPriority="99" w:defSemiHidden="0" w:defUnhideWhenUsed="0" w:defQFormat="0" w:count="371">
     <w:lsdException w:name="Normal" w:uiPriority="0" w:qFormat="1"/>
     <w:lsdException w:name="heading 1" w:uiPriority="9" w:qFormat="1"/>
     <w:lsdException w:name="heading 2" w:semiHidden="1" w:uiPriority="9" w:unhideWhenUsed="1" w:qFormat="1"/>
@@ -1774,13 +2041,8 @@
     <w:lsdException w:name="List Table 5 Dark Accent 6" w:uiPriority="50"/>
     <w:lsdException w:name="List Table 6 Colorful Accent 6" w:uiPriority="51"/>
     <w:lsdException w:name="List Table 7 Colorful Accent 6" w:uiPriority="52"/>
-    <w:lsdException w:name="Mention" w:semiHidden="1" w:unhideWhenUsed="1"/>
-    <w:lsdException w:name="Smart Hyperlink" w:semiHidden="1" w:unhideWhenUsed="1"/>
-    <w:lsdException w:name="Hashtag" w:semiHidden="1" w:unhideWhenUsed="1"/>
-    <w:lsdException w:name="Unresolved Mention" w:semiHidden="1" w:unhideWhenUsed="1"/>
-    <w:lsdException w:name="Smart Link" w:semiHidden="1" w:unhideWhenUsed="1"/>
   </w:latentStyles>
-  <w:style w:type="paragraph" w:default="1" w:styleId="Normal">
+  <w:style w:type="paragraph" w:default="1" w:styleId="a">
     <w:name w:val="Normal"/>
     <w:qFormat/>
     <w:rsid w:val="00D233FA"/>
@@ -1795,11 +2057,11 @@
       <w14:ligatures w14:val="none"/>
     </w:rPr>
   </w:style>
-  <w:style w:type="paragraph" w:styleId="Heading1">
+  <w:style w:type="paragraph" w:styleId="1">
     <w:name w:val="heading 1"/>
-    <w:basedOn w:val="Normal"/>
-    <w:next w:val="Normal"/>
-    <w:link w:val="Heading1Char"/>
+    <w:basedOn w:val="a"/>
+    <w:next w:val="a"/>
+    <w:link w:val="1Char"/>
     <w:uiPriority w:val="9"/>
     <w:qFormat/>
     <w:rsid w:val="00057710"/>
@@ -1816,11 +2078,11 @@
       <w:szCs w:val="40"/>
     </w:rPr>
   </w:style>
-  <w:style w:type="paragraph" w:styleId="Heading2">
+  <w:style w:type="paragraph" w:styleId="2">
     <w:name w:val="heading 2"/>
-    <w:basedOn w:val="Normal"/>
-    <w:next w:val="Normal"/>
-    <w:link w:val="Heading2Char"/>
+    <w:basedOn w:val="a"/>
+    <w:next w:val="a"/>
+    <w:link w:val="2Char"/>
     <w:uiPriority w:val="9"/>
     <w:semiHidden/>
     <w:unhideWhenUsed/>
@@ -1839,11 +2101,11 @@
       <w:szCs w:val="32"/>
     </w:rPr>
   </w:style>
-  <w:style w:type="paragraph" w:styleId="Heading3">
+  <w:style w:type="paragraph" w:styleId="3">
     <w:name w:val="heading 3"/>
-    <w:basedOn w:val="Normal"/>
-    <w:next w:val="Normal"/>
-    <w:link w:val="Heading3Char"/>
+    <w:basedOn w:val="a"/>
+    <w:next w:val="a"/>
+    <w:link w:val="3Char"/>
     <w:uiPriority w:val="9"/>
     <w:semiHidden/>
     <w:unhideWhenUsed/>
@@ -1862,11 +2124,11 @@
       <w:szCs w:val="28"/>
     </w:rPr>
   </w:style>
-  <w:style w:type="paragraph" w:styleId="Heading4">
+  <w:style w:type="paragraph" w:styleId="4">
     <w:name w:val="heading 4"/>
-    <w:basedOn w:val="Normal"/>
-    <w:next w:val="Normal"/>
-    <w:link w:val="Heading4Char"/>
+    <w:basedOn w:val="a"/>
+    <w:next w:val="a"/>
+    <w:link w:val="4Char"/>
     <w:uiPriority w:val="9"/>
     <w:semiHidden/>
     <w:unhideWhenUsed/>
@@ -1885,11 +2147,11 @@
       <w:color w:val="0F4761" w:themeColor="accent1" w:themeShade="BF"/>
     </w:rPr>
   </w:style>
-  <w:style w:type="paragraph" w:styleId="Heading5">
+  <w:style w:type="paragraph" w:styleId="5">
     <w:name w:val="heading 5"/>
-    <w:basedOn w:val="Normal"/>
-    <w:next w:val="Normal"/>
-    <w:link w:val="Heading5Char"/>
+    <w:basedOn w:val="a"/>
+    <w:next w:val="a"/>
+    <w:link w:val="5Char"/>
     <w:uiPriority w:val="9"/>
     <w:semiHidden/>
     <w:unhideWhenUsed/>
@@ -1906,11 +2168,11 @@
       <w:color w:val="0F4761" w:themeColor="accent1" w:themeShade="BF"/>
     </w:rPr>
   </w:style>
-  <w:style w:type="paragraph" w:styleId="Heading6">
+  <w:style w:type="paragraph" w:styleId="6">
     <w:name w:val="heading 6"/>
-    <w:basedOn w:val="Normal"/>
-    <w:next w:val="Normal"/>
-    <w:link w:val="Heading6Char"/>
+    <w:basedOn w:val="a"/>
+    <w:next w:val="a"/>
+    <w:link w:val="6Char"/>
     <w:uiPriority w:val="9"/>
     <w:semiHidden/>
     <w:unhideWhenUsed/>
@@ -1929,11 +2191,11 @@
       <w:color w:val="595959" w:themeColor="text1" w:themeTint="A6"/>
     </w:rPr>
   </w:style>
-  <w:style w:type="paragraph" w:styleId="Heading7">
+  <w:style w:type="paragraph" w:styleId="7">
     <w:name w:val="heading 7"/>
-    <w:basedOn w:val="Normal"/>
-    <w:next w:val="Normal"/>
-    <w:link w:val="Heading7Char"/>
+    <w:basedOn w:val="a"/>
+    <w:next w:val="a"/>
+    <w:link w:val="7Char"/>
     <w:uiPriority w:val="9"/>
     <w:semiHidden/>
     <w:unhideWhenUsed/>
@@ -1950,11 +2212,11 @@
       <w:color w:val="595959" w:themeColor="text1" w:themeTint="A6"/>
     </w:rPr>
   </w:style>
-  <w:style w:type="paragraph" w:styleId="Heading8">
+  <w:style w:type="paragraph" w:styleId="8">
     <w:name w:val="heading 8"/>
-    <w:basedOn w:val="Normal"/>
-    <w:next w:val="Normal"/>
-    <w:link w:val="Heading8Char"/>
+    <w:basedOn w:val="a"/>
+    <w:next w:val="a"/>
+    <w:link w:val="8Char"/>
     <w:uiPriority w:val="9"/>
     <w:semiHidden/>
     <w:unhideWhenUsed/>
@@ -1973,11 +2235,11 @@
       <w:color w:val="272727" w:themeColor="text1" w:themeTint="D8"/>
     </w:rPr>
   </w:style>
-  <w:style w:type="paragraph" w:styleId="Heading9">
+  <w:style w:type="paragraph" w:styleId="9">
     <w:name w:val="heading 9"/>
-    <w:basedOn w:val="Normal"/>
-    <w:next w:val="Normal"/>
-    <w:link w:val="Heading9Char"/>
+    <w:basedOn w:val="a"/>
+    <w:next w:val="a"/>
+    <w:link w:val="9Char"/>
     <w:uiPriority w:val="9"/>
     <w:semiHidden/>
     <w:unhideWhenUsed/>
@@ -1994,13 +2256,13 @@
       <w:color w:val="272727" w:themeColor="text1" w:themeTint="D8"/>
     </w:rPr>
   </w:style>
-  <w:style w:type="character" w:default="1" w:styleId="DefaultParagraphFont">
+  <w:style w:type="character" w:default="1" w:styleId="a0">
     <w:name w:val="Default Paragraph Font"/>
     <w:uiPriority w:val="1"/>
     <w:semiHidden/>
     <w:unhideWhenUsed/>
   </w:style>
-  <w:style w:type="table" w:default="1" w:styleId="TableNormal">
+  <w:style w:type="table" w:default="1" w:styleId="a1">
     <w:name w:val="Normal Table"/>
     <w:uiPriority w:val="99"/>
     <w:semiHidden/>
@@ -2015,16 +2277,16 @@
       </w:tblCellMar>
     </w:tblPr>
   </w:style>
-  <w:style w:type="numbering" w:default="1" w:styleId="NoList">
+  <w:style w:type="numbering" w:default="1" w:styleId="a2">
     <w:name w:val="No List"/>
     <w:uiPriority w:val="99"/>
     <w:semiHidden/>
     <w:unhideWhenUsed/>
   </w:style>
-  <w:style w:type="character" w:customStyle="1" w:styleId="Heading1Char">
-    <w:name w:val="Heading 1 Char"/>
-    <w:basedOn w:val="DefaultParagraphFont"/>
-    <w:link w:val="Heading1"/>
+  <w:style w:type="character" w:customStyle="1" w:styleId="1Char">
+    <w:name w:val="Επικεφαλίδα 1 Char"/>
+    <w:basedOn w:val="a0"/>
+    <w:link w:val="1"/>
     <w:uiPriority w:val="9"/>
     <w:rsid w:val="00057710"/>
     <w:rPr>
@@ -2034,10 +2296,10 @@
       <w:szCs w:val="40"/>
     </w:rPr>
   </w:style>
-  <w:style w:type="character" w:customStyle="1" w:styleId="Heading2Char">
-    <w:name w:val="Heading 2 Char"/>
-    <w:basedOn w:val="DefaultParagraphFont"/>
-    <w:link w:val="Heading2"/>
+  <w:style w:type="character" w:customStyle="1" w:styleId="2Char">
+    <w:name w:val="Επικεφαλίδα 2 Char"/>
+    <w:basedOn w:val="a0"/>
+    <w:link w:val="2"/>
     <w:uiPriority w:val="9"/>
     <w:semiHidden/>
     <w:rsid w:val="00057710"/>
@@ -2048,10 +2310,10 @@
       <w:szCs w:val="32"/>
     </w:rPr>
   </w:style>
-  <w:style w:type="character" w:customStyle="1" w:styleId="Heading3Char">
-    <w:name w:val="Heading 3 Char"/>
-    <w:basedOn w:val="DefaultParagraphFont"/>
-    <w:link w:val="Heading3"/>
+  <w:style w:type="character" w:customStyle="1" w:styleId="3Char">
+    <w:name w:val="Επικεφαλίδα 3 Char"/>
+    <w:basedOn w:val="a0"/>
+    <w:link w:val="3"/>
     <w:uiPriority w:val="9"/>
     <w:semiHidden/>
     <w:rsid w:val="00057710"/>
@@ -2062,10 +2324,10 @@
       <w:szCs w:val="28"/>
     </w:rPr>
   </w:style>
-  <w:style w:type="character" w:customStyle="1" w:styleId="Heading4Char">
-    <w:name w:val="Heading 4 Char"/>
-    <w:basedOn w:val="DefaultParagraphFont"/>
-    <w:link w:val="Heading4"/>
+  <w:style w:type="character" w:customStyle="1" w:styleId="4Char">
+    <w:name w:val="Επικεφαλίδα 4 Char"/>
+    <w:basedOn w:val="a0"/>
+    <w:link w:val="4"/>
     <w:uiPriority w:val="9"/>
     <w:semiHidden/>
     <w:rsid w:val="00057710"/>
@@ -2076,10 +2338,10 @@
       <w:color w:val="0F4761" w:themeColor="accent1" w:themeShade="BF"/>
     </w:rPr>
   </w:style>
-  <w:style w:type="character" w:customStyle="1" w:styleId="Heading5Char">
-    <w:name w:val="Heading 5 Char"/>
-    <w:basedOn w:val="DefaultParagraphFont"/>
-    <w:link w:val="Heading5"/>
+  <w:style w:type="character" w:customStyle="1" w:styleId="5Char">
+    <w:name w:val="Επικεφαλίδα 5 Char"/>
+    <w:basedOn w:val="a0"/>
+    <w:link w:val="5"/>
     <w:uiPriority w:val="9"/>
     <w:semiHidden/>
     <w:rsid w:val="00057710"/>
@@ -2088,10 +2350,10 @@
       <w:color w:val="0F4761" w:themeColor="accent1" w:themeShade="BF"/>
     </w:rPr>
   </w:style>
-  <w:style w:type="character" w:customStyle="1" w:styleId="Heading6Char">
-    <w:name w:val="Heading 6 Char"/>
-    <w:basedOn w:val="DefaultParagraphFont"/>
-    <w:link w:val="Heading6"/>
+  <w:style w:type="character" w:customStyle="1" w:styleId="6Char">
+    <w:name w:val="Επικεφαλίδα 6 Char"/>
+    <w:basedOn w:val="a0"/>
+    <w:link w:val="6"/>
     <w:uiPriority w:val="9"/>
     <w:semiHidden/>
     <w:rsid w:val="00057710"/>
@@ -2102,10 +2364,10 @@
       <w:color w:val="595959" w:themeColor="text1" w:themeTint="A6"/>
     </w:rPr>
   </w:style>
-  <w:style w:type="character" w:customStyle="1" w:styleId="Heading7Char">
-    <w:name w:val="Heading 7 Char"/>
-    <w:basedOn w:val="DefaultParagraphFont"/>
-    <w:link w:val="Heading7"/>
+  <w:style w:type="character" w:customStyle="1" w:styleId="7Char">
+    <w:name w:val="Επικεφαλίδα 7 Char"/>
+    <w:basedOn w:val="a0"/>
+    <w:link w:val="7"/>
     <w:uiPriority w:val="9"/>
     <w:semiHidden/>
     <w:rsid w:val="00057710"/>
@@ -2114,10 +2376,10 @@
       <w:color w:val="595959" w:themeColor="text1" w:themeTint="A6"/>
     </w:rPr>
   </w:style>
-  <w:style w:type="character" w:customStyle="1" w:styleId="Heading8Char">
-    <w:name w:val="Heading 8 Char"/>
-    <w:basedOn w:val="DefaultParagraphFont"/>
-    <w:link w:val="Heading8"/>
+  <w:style w:type="character" w:customStyle="1" w:styleId="8Char">
+    <w:name w:val="Επικεφαλίδα 8 Char"/>
+    <w:basedOn w:val="a0"/>
+    <w:link w:val="8"/>
     <w:uiPriority w:val="9"/>
     <w:semiHidden/>
     <w:rsid w:val="00057710"/>
@@ -2128,10 +2390,10 @@
       <w:color w:val="272727" w:themeColor="text1" w:themeTint="D8"/>
     </w:rPr>
   </w:style>
-  <w:style w:type="character" w:customStyle="1" w:styleId="Heading9Char">
-    <w:name w:val="Heading 9 Char"/>
-    <w:basedOn w:val="DefaultParagraphFont"/>
-    <w:link w:val="Heading9"/>
+  <w:style w:type="character" w:customStyle="1" w:styleId="9Char">
+    <w:name w:val="Επικεφαλίδα 9 Char"/>
+    <w:basedOn w:val="a0"/>
+    <w:link w:val="9"/>
     <w:uiPriority w:val="9"/>
     <w:semiHidden/>
     <w:rsid w:val="00057710"/>
@@ -2140,11 +2402,11 @@
       <w:color w:val="272727" w:themeColor="text1" w:themeTint="D8"/>
     </w:rPr>
   </w:style>
-  <w:style w:type="paragraph" w:styleId="Title">
+  <w:style w:type="paragraph" w:styleId="a3">
     <w:name w:val="Title"/>
-    <w:basedOn w:val="Normal"/>
-    <w:next w:val="Normal"/>
-    <w:link w:val="TitleChar"/>
+    <w:basedOn w:val="a"/>
+    <w:next w:val="a"/>
+    <w:link w:val="Char"/>
     <w:uiPriority w:val="10"/>
     <w:qFormat/>
     <w:rsid w:val="00057710"/>
@@ -2160,10 +2422,10 @@
       <w:szCs w:val="56"/>
     </w:rPr>
   </w:style>
-  <w:style w:type="character" w:customStyle="1" w:styleId="TitleChar">
-    <w:name w:val="Title Char"/>
-    <w:basedOn w:val="DefaultParagraphFont"/>
-    <w:link w:val="Title"/>
+  <w:style w:type="character" w:customStyle="1" w:styleId="Char">
+    <w:name w:val="Τίτλος Char"/>
+    <w:basedOn w:val="a0"/>
+    <w:link w:val="a3"/>
     <w:uiPriority w:val="10"/>
     <w:rsid w:val="00057710"/>
     <w:rPr>
@@ -2174,11 +2436,11 @@
       <w:szCs w:val="56"/>
     </w:rPr>
   </w:style>
-  <w:style w:type="paragraph" w:styleId="Subtitle">
+  <w:style w:type="paragraph" w:styleId="a4">
     <w:name w:val="Subtitle"/>
-    <w:basedOn w:val="Normal"/>
-    <w:next w:val="Normal"/>
-    <w:link w:val="SubtitleChar"/>
+    <w:basedOn w:val="a"/>
+    <w:next w:val="a"/>
+    <w:link w:val="Char0"/>
     <w:uiPriority w:val="11"/>
     <w:qFormat/>
     <w:rsid w:val="00057710"/>
@@ -2195,10 +2457,10 @@
       <w:szCs w:val="28"/>
     </w:rPr>
   </w:style>
-  <w:style w:type="character" w:customStyle="1" w:styleId="SubtitleChar">
-    <w:name w:val="Subtitle Char"/>
-    <w:basedOn w:val="DefaultParagraphFont"/>
-    <w:link w:val="Subtitle"/>
+  <w:style w:type="character" w:customStyle="1" w:styleId="Char0">
+    <w:name w:val="Υπότιτλος Char"/>
+    <w:basedOn w:val="a0"/>
+    <w:link w:val="a4"/>
     <w:uiPriority w:val="11"/>
     <w:rsid w:val="00057710"/>
     <w:rPr>
@@ -2209,11 +2471,11 @@
       <w:szCs w:val="28"/>
     </w:rPr>
   </w:style>
-  <w:style w:type="paragraph" w:styleId="Quote">
+  <w:style w:type="paragraph" w:styleId="a5">
     <w:name w:val="Quote"/>
-    <w:basedOn w:val="Normal"/>
-    <w:next w:val="Normal"/>
-    <w:link w:val="QuoteChar"/>
+    <w:basedOn w:val="a"/>
+    <w:next w:val="a"/>
+    <w:link w:val="Char1"/>
     <w:uiPriority w:val="29"/>
     <w:qFormat/>
     <w:rsid w:val="00057710"/>
@@ -2227,10 +2489,10 @@
       <w:color w:val="404040" w:themeColor="text1" w:themeTint="BF"/>
     </w:rPr>
   </w:style>
-  <w:style w:type="character" w:customStyle="1" w:styleId="QuoteChar">
-    <w:name w:val="Quote Char"/>
-    <w:basedOn w:val="DefaultParagraphFont"/>
-    <w:link w:val="Quote"/>
+  <w:style w:type="character" w:customStyle="1" w:styleId="Char1">
+    <w:name w:val="Απόσπασμα Char"/>
+    <w:basedOn w:val="a0"/>
+    <w:link w:val="a5"/>
     <w:uiPriority w:val="29"/>
     <w:rsid w:val="00057710"/>
     <w:rPr>
@@ -2239,9 +2501,9 @@
       <w:color w:val="404040" w:themeColor="text1" w:themeTint="BF"/>
     </w:rPr>
   </w:style>
-  <w:style w:type="paragraph" w:styleId="ListParagraph">
+  <w:style w:type="paragraph" w:styleId="a6">
     <w:name w:val="List Paragraph"/>
-    <w:basedOn w:val="Normal"/>
+    <w:basedOn w:val="a"/>
     <w:uiPriority w:val="34"/>
     <w:qFormat/>
     <w:rsid w:val="00057710"/>
@@ -2250,9 +2512,9 @@
       <w:contextualSpacing/>
     </w:pPr>
   </w:style>
-  <w:style w:type="character" w:styleId="IntenseEmphasis">
+  <w:style w:type="character" w:styleId="a7">
     <w:name w:val="Intense Emphasis"/>
-    <w:basedOn w:val="DefaultParagraphFont"/>
+    <w:basedOn w:val="a0"/>
     <w:uiPriority w:val="21"/>
     <w:qFormat/>
     <w:rsid w:val="00057710"/>
@@ -2262,11 +2524,11 @@
       <w:color w:val="0F4761" w:themeColor="accent1" w:themeShade="BF"/>
     </w:rPr>
   </w:style>
-  <w:style w:type="paragraph" w:styleId="IntenseQuote">
+  <w:style w:type="paragraph" w:styleId="a8">
     <w:name w:val="Intense Quote"/>
-    <w:basedOn w:val="Normal"/>
-    <w:next w:val="Normal"/>
-    <w:link w:val="IntenseQuoteChar"/>
+    <w:basedOn w:val="a"/>
+    <w:next w:val="a"/>
+    <w:link w:val="Char2"/>
     <w:uiPriority w:val="30"/>
     <w:qFormat/>
     <w:rsid w:val="00057710"/>
@@ -2285,10 +2547,10 @@
       <w:color w:val="0F4761" w:themeColor="accent1" w:themeShade="BF"/>
     </w:rPr>
   </w:style>
-  <w:style w:type="character" w:customStyle="1" w:styleId="IntenseQuoteChar">
-    <w:name w:val="Intense Quote Char"/>
-    <w:basedOn w:val="DefaultParagraphFont"/>
-    <w:link w:val="IntenseQuote"/>
+  <w:style w:type="character" w:customStyle="1" w:styleId="Char2">
+    <w:name w:val="Έντονο απόσπ. Char"/>
+    <w:basedOn w:val="a0"/>
+    <w:link w:val="a8"/>
     <w:uiPriority w:val="30"/>
     <w:rsid w:val="00057710"/>
     <w:rPr>
@@ -2297,9 +2559,9 @@
       <w:color w:val="0F4761" w:themeColor="accent1" w:themeShade="BF"/>
     </w:rPr>
   </w:style>
-  <w:style w:type="character" w:styleId="IntenseReference">
+  <w:style w:type="character" w:styleId="a9">
     <w:name w:val="Intense Reference"/>
-    <w:basedOn w:val="DefaultParagraphFont"/>
+    <w:basedOn w:val="a0"/>
     <w:uiPriority w:val="32"/>
     <w:qFormat/>
     <w:rsid w:val="00057710"/>

</xml_diff>